<commit_message>
Gantt e inizio del diario
</commit_message>
<xml_diff>
--- a/4_Diari/Amos Haefliger/Diario 14-05-2025.docx
+++ b/4_Diari/Amos Haefliger/Diario 14-05-2025.docx
@@ -327,8 +327,6 @@
               </w:rPr>
               <w:t xml:space="preserve">35 </w:t>
             </w:r>
-            <w:bookmarkStart w:id="0" w:name="_GoBack"/>
-            <w:bookmarkEnd w:id="0"/>
             <w:r>
               <w:rPr>
                 <w:rFonts w:ascii="Arial" w:eastAsia="Arial" w:hAnsi="Arial" w:cs="Arial"/>
@@ -683,12 +681,8 @@
             <w:pPr>
               <w:spacing w:after="0" w:line="240" w:lineRule="auto"/>
             </w:pPr>
-            <w:r>
-              <w:rPr>
-                <w:rFonts w:ascii="Arial" w:eastAsia="Arial" w:hAnsi="Arial" w:cs="Arial"/>
-              </w:rPr>
-              <w:t>Nella prossima lezione dovremo spartirci bene i lavori (oggi era previsto uno sprint ma il docente era assente quindi abbiamo solo caricato i job ma non c’è li siamo spartiti), e una volta fatto inizierò a lavorare sui job a me assegnati</w:t>
-            </w:r>
+            <w:bookmarkStart w:id="0" w:name="_GoBack"/>
+            <w:bookmarkEnd w:id="0"/>
           </w:p>
         </w:tc>
       </w:tr>

</xml_diff>